<commit_message>
Finished the assignment and wrote the handin. Just need to test on ubuntu with school programmer.
</commit_message>
<xml_diff>
--- a/Lesson11/Handin/Rapport.docx
+++ b/Lesson11/Handin/Rapport.docx
@@ -6,24 +6,17 @@
       <w:pPr>
         <w:pStyle w:val="Title"/>
       </w:pPr>
-      <w:proofErr w:type="spellStart"/>
-      <w:r>
-        <w:t>Afleveringsopgave</w:t>
-      </w:r>
-      <w:proofErr w:type="spellEnd"/>
-      <w:r>
-        <w:t xml:space="preserve"> 5</w:t>
+      <w:r>
+        <w:t>Afleveringsopgave 5</w:t>
       </w:r>
     </w:p>
     <w:p>
       <w:pPr>
         <w:pStyle w:val="Heading1"/>
       </w:pPr>
-      <w:proofErr w:type="spellStart"/>
       <w:r>
         <w:t>Opgaven</w:t>
       </w:r>
-      <w:proofErr w:type="spellEnd"/>
     </w:p>
     <w:p>
       <w:pPr>
@@ -35,89 +28,239 @@
         <w:rPr>
           <w:lang w:val="da-DK"/>
         </w:rPr>
-        <w:t>Lav et program, som blinker de tre vandrette segmenter med følgende ca.</w:t>
-      </w:r>
-      <w:r>
-        <w:rPr>
-          <w:lang w:val="da-DK"/>
-        </w:rPr>
-        <w:softHyphen/>
-        <w:t>hastigheder: 5 Hz for segment a​, 2 Hz for segment g​og 1 Hz for segment d​. Alle andre segmenter skal være slukket til alle tider. Opgaven skal løses vha. et interrupt på Timer0 ca. hvert 10. milliseku</w:t>
-      </w:r>
-      <w:bookmarkStart w:id="0" w:name="_GoBack"/>
-      <w:bookmarkEnd w:id="0"/>
-      <w:r>
-        <w:rPr>
-          <w:lang w:val="da-DK"/>
-        </w:rPr>
-        <w:t>nd, og I skal bruge en clock</w:t>
-      </w:r>
-      <w:r>
-        <w:rPr>
-          <w:lang w:val="da-DK"/>
-        </w:rPr>
-        <w:softHyphen/>
-        <w:t>frekvens på 1 MHz. Løsningen skal udføres ud fra nedenstående pseudokode. Brug dedikerede registre til de fire tick*​</w:t>
-      </w:r>
-      <w:r>
-        <w:rPr>
-          <w:lang w:val="da-DK"/>
-        </w:rPr>
-        <w:softHyphen/>
-        <w:t>variable, og vurdér deres funktion.</w:t>
+        <w:t>Programmer en ”echo-server” på kittet, som modtager ASCII-krakterer gemme seriel-interface, og som reagerer ved at sende karakterer tilbage på følgende måde:</w:t>
       </w:r>
     </w:p>
     <w:p>
       <w:pPr>
-        <w:pStyle w:val="Heading1"/>
-        <w:rPr>
-          <w:lang w:val="da-DK"/>
-        </w:rPr>
-      </w:pPr>
-      <w:r>
-        <w:rPr>
-          <w:lang w:val="da-DK"/>
-        </w:rPr>
-        <w:t>Min løsning</w:t>
-      </w:r>
-      <w:r>
-        <w:rPr>
-          <w:lang w:val="da-DK"/>
-        </w:rPr>
-        <w:t xml:space="preserve"> </w:t>
+        <w:pStyle w:val="ListParagraph"/>
+        <w:numPr>
+          <w:ilvl w:val="0"/>
+          <w:numId w:val="17"/>
+        </w:numPr>
+        <w:rPr>
+          <w:lang w:val="da-DK"/>
+        </w:rPr>
+      </w:pPr>
+      <w:r>
+        <w:rPr>
+          <w:lang w:val="da-DK"/>
+        </w:rPr>
+        <w:t>a-z bliver kapitaliseret og sendt tilbage.</w:t>
       </w:r>
     </w:p>
     <w:p>
       <w:pPr>
-        <w:rPr>
-          <w:lang w:val="da-DK"/>
-        </w:rPr>
-      </w:pPr>
-      <w:r>
-        <w:rPr>
-          <w:lang w:val="da-DK"/>
-        </w:rPr>
-        <w:t>Først starter jeg med at definerer interrupt vectoren for Timer0 og sætter den til at hoppe til min Timer0_Interrupt rutine.</w:t>
+        <w:pStyle w:val="ListParagraph"/>
+        <w:numPr>
+          <w:ilvl w:val="0"/>
+          <w:numId w:val="17"/>
+        </w:numPr>
+        <w:rPr>
+          <w:lang w:val="da-DK"/>
+        </w:rPr>
+      </w:pPr>
+      <w:r>
+        <w:rPr>
+          <w:lang w:val="da-DK"/>
+        </w:rPr>
+        <w:t>A-Z konverteres til små bogstaver</w:t>
+      </w:r>
+    </w:p>
+    <w:p>
+      <w:pPr>
+        <w:pStyle w:val="ListParagraph"/>
+        <w:numPr>
+          <w:ilvl w:val="0"/>
+          <w:numId w:val="17"/>
+        </w:numPr>
+        <w:rPr>
+          <w:lang w:val="da-DK"/>
+        </w:rPr>
+      </w:pPr>
+      <w:r>
+        <w:rPr>
+          <w:lang w:val="da-DK"/>
+        </w:rPr>
+        <w:t>Alle andre karakteres sendes uændret tilbage</w:t>
+      </w:r>
+    </w:p>
+    <w:p>
+      <w:pPr>
+        <w:rPr>
+          <w:lang w:val="da-DK"/>
+        </w:rPr>
+      </w:pPr>
+      <w:r>
+        <w:rPr>
+          <w:lang w:val="da-DK"/>
+        </w:rPr>
+        <w:t>Krav udover:</w:t>
+      </w:r>
+    </w:p>
+    <w:p>
+      <w:pPr>
+        <w:pStyle w:val="ListParagraph"/>
+        <w:numPr>
+          <w:ilvl w:val="0"/>
+          <w:numId w:val="18"/>
+        </w:numPr>
+        <w:rPr>
+          <w:lang w:val="da-DK"/>
+        </w:rPr>
+      </w:pPr>
+      <w:r>
+        <w:rPr>
+          <w:lang w:val="da-DK"/>
+        </w:rPr>
+        <w:t>8 data bits</w:t>
+      </w:r>
+    </w:p>
+    <w:p>
+      <w:pPr>
+        <w:pStyle w:val="ListParagraph"/>
+        <w:numPr>
+          <w:ilvl w:val="0"/>
+          <w:numId w:val="18"/>
+        </w:numPr>
+        <w:rPr>
+          <w:lang w:val="da-DK"/>
+        </w:rPr>
+      </w:pPr>
+      <w:r>
+        <w:rPr>
+          <w:lang w:val="da-DK"/>
+        </w:rPr>
+        <w:t>Ingen paritet</w:t>
+      </w:r>
+    </w:p>
+    <w:p>
+      <w:pPr>
+        <w:pStyle w:val="ListParagraph"/>
+        <w:numPr>
+          <w:ilvl w:val="0"/>
+          <w:numId w:val="18"/>
+        </w:numPr>
+        <w:rPr>
+          <w:lang w:val="da-DK"/>
+        </w:rPr>
+      </w:pPr>
+      <w:r>
+        <w:rPr>
+          <w:lang w:val="da-DK"/>
+        </w:rPr>
+        <w:t>1 stop bit</w:t>
+      </w:r>
+    </w:p>
+    <w:p>
+      <w:pPr>
+        <w:pStyle w:val="ListParagraph"/>
+        <w:numPr>
+          <w:ilvl w:val="0"/>
+          <w:numId w:val="18"/>
+        </w:numPr>
+        <w:rPr>
+          <w:lang w:val="da-DK"/>
+        </w:rPr>
+      </w:pPr>
+      <w:r>
+        <w:rPr>
+          <w:lang w:val="da-DK"/>
+        </w:rPr>
+        <w:t>9600 baud rate</w:t>
+      </w:r>
+    </w:p>
+    <w:p>
+      <w:pPr>
+        <w:pStyle w:val="ListParagraph"/>
+        <w:numPr>
+          <w:ilvl w:val="0"/>
+          <w:numId w:val="18"/>
+        </w:numPr>
+        <w:rPr>
+          <w:lang w:val="da-DK"/>
+        </w:rPr>
+      </w:pPr>
+      <w:r>
+        <w:rPr>
+          <w:lang w:val="da-DK"/>
+        </w:rPr>
+        <w:t>1MHz clock frekvens</w:t>
+      </w:r>
+    </w:p>
+    <w:p>
+      <w:pPr>
+        <w:pStyle w:val="Heading1"/>
+        <w:rPr>
+          <w:lang w:val="da-DK"/>
+        </w:rPr>
+      </w:pPr>
+      <w:r>
+        <w:rPr>
+          <w:lang w:val="da-DK"/>
+        </w:rPr>
+        <w:t>Min løsning</w:t>
+      </w:r>
+      <w:r>
+        <w:rPr>
+          <w:lang w:val="da-DK"/>
+        </w:rPr>
+        <w:t xml:space="preserve"> </w:t>
+      </w:r>
+    </w:p>
+    <w:p>
+      <w:pPr>
+        <w:rPr>
+          <w:lang w:val="da-DK"/>
+        </w:rPr>
+      </w:pPr>
+      <w:r>
+        <w:rPr>
+          <w:lang w:val="da-DK"/>
+        </w:rPr>
+        <w:t>Først starter jeg med at d</w:t>
+      </w:r>
+      <w:r>
+        <w:rPr>
+          <w:lang w:val="da-DK"/>
+        </w:rPr>
+        <w:t>efinerer interrupt vectoren for modtager USART kommunikation</w:t>
+      </w:r>
+      <w:r>
+        <w:rPr>
+          <w:lang w:val="da-DK"/>
+        </w:rPr>
+        <w:t xml:space="preserve"> og sætter den til at hoppe til min </w:t>
+      </w:r>
+      <w:r>
+        <w:rPr>
+          <w:lang w:val="da-DK"/>
+        </w:rPr>
+        <w:t>USART_Received</w:t>
+      </w:r>
+      <w:r>
+        <w:rPr>
+          <w:lang w:val="da-DK"/>
+        </w:rPr>
+        <w:t xml:space="preserve"> rutine.</w:t>
       </w:r>
       <w:r>
         <w:rPr>
           <w:lang w:val="da-DK"/>
         </w:rPr>
         <w:br/>
-        <w:t>Så sætter jeg PORTB op som output da den styrer displayet.</w:t>
-      </w:r>
-      <w:r>
-        <w:rPr>
-          <w:lang w:val="da-DK"/>
-        </w:rPr>
-        <w:br/>
-        <w:t>Jeg sætter timer0 op til at kører i CTC-mode og normal operation på OC0-pin og prescaleren skal så bestemmes for at ramme de ca. 10ms. Til dette har jeg opstilt et skema der viser de forskellige pre</w:t>
-      </w:r>
-      <w:r>
-        <w:rPr>
-          <w:lang w:val="da-DK"/>
-        </w:rPr>
-        <w:t>scaler værdier og OCR0 værdier plus en grundet at selve interrupt først kommer countet efter at der har været et compare.</w:t>
+      </w:r>
+      <w:r>
+        <w:rPr>
+          <w:lang w:val="da-DK"/>
+        </w:rPr>
+        <w:t>Så sætter jeg baud raten til 9600 ved at sætte U2X-bittet som så halverer baud rate divideren og essentielt gør at man kan generer den dobbelte baudrate. Grunden til at jeg gør dette er fordi at hvis man slår op i tabellen fra datasheetet over de mest gængse baudrates ved forskelli</w:t>
+      </w:r>
+      <w:r>
+        <w:rPr>
+          <w:lang w:val="da-DK"/>
+        </w:rPr>
+        <w:t>ge frekvenser, og hvordan disse genereres. Så ser det ud som følger:</w:t>
       </w:r>
     </w:p>
     <w:tbl>
@@ -128,13 +271,50 @@
       </w:tblPr>
       <w:tblGrid>
         <w:gridCol w:w="3116"/>
-        <w:gridCol w:w="3117"/>
-        <w:gridCol w:w="3117"/>
+        <w:gridCol w:w="1558"/>
+        <w:gridCol w:w="1559"/>
+        <w:gridCol w:w="1558"/>
+        <w:gridCol w:w="1559"/>
       </w:tblGrid>
       <w:tr>
         <w:tc>
           <w:tcPr>
             <w:tcW w:w="3116" w:type="dxa"/>
+            <w:vMerge w:val="restart"/>
+          </w:tcPr>
+          <w:p>
+            <w:pPr>
+              <w:jc w:val="center"/>
+              <w:rPr>
+                <w:b/>
+                <w:i/>
+                <w:lang w:val="da-DK"/>
+              </w:rPr>
+            </w:pPr>
+          </w:p>
+          <w:p>
+            <w:pPr>
+              <w:jc w:val="center"/>
+              <w:rPr>
+                <w:b/>
+                <w:i/>
+                <w:lang w:val="da-DK"/>
+              </w:rPr>
+            </w:pPr>
+            <w:r>
+              <w:rPr>
+                <w:b/>
+                <w:i/>
+                <w:lang w:val="da-DK"/>
+              </w:rPr>
+              <w:t>Baud Rate(bps)</w:t>
+            </w:r>
+          </w:p>
+        </w:tc>
+        <w:tc>
+          <w:tcPr>
+            <w:tcW w:w="6234" w:type="dxa"/>
+            <w:gridSpan w:val="4"/>
           </w:tcPr>
           <w:p>
             <w:pPr>
@@ -151,21 +331,31 @@
                 <w:i/>
                 <w:lang w:val="da-DK"/>
               </w:rPr>
-              <w:t>Prescaler</w:t>
+              <w:t>Fosc = 1.0000 MHz</w:t>
             </w:r>
-            <w:r>
+          </w:p>
+        </w:tc>
+      </w:tr>
+      <w:tr>
+        <w:tc>
+          <w:tcPr>
+            <w:tcW w:w="3116" w:type="dxa"/>
+            <w:vMerge/>
+          </w:tcPr>
+          <w:p>
+            <w:pPr>
+              <w:jc w:val="center"/>
               <w:rPr>
-                <w:b/>
                 <w:i/>
                 <w:lang w:val="da-DK"/>
               </w:rPr>
-              <w:t xml:space="preserve"> (Clock/value)</w:t>
-            </w:r>
+            </w:pPr>
           </w:p>
         </w:tc>
         <w:tc>
           <w:tcPr>
             <w:tcW w:w="3117" w:type="dxa"/>
+            <w:gridSpan w:val="2"/>
           </w:tcPr>
           <w:p>
             <w:pPr>
@@ -182,21 +372,14 @@
                 <w:i/>
                 <w:lang w:val="da-DK"/>
               </w:rPr>
-              <w:t>OCR0</w:t>
-            </w:r>
-            <w:r>
-              <w:rPr>
-                <w:b/>
-                <w:i/>
-                <w:lang w:val="da-DK"/>
-              </w:rPr>
-              <w:t>+1</w:t>
+              <w:t>U2X = 0</w:t>
             </w:r>
           </w:p>
         </w:tc>
         <w:tc>
           <w:tcPr>
             <w:tcW w:w="3117" w:type="dxa"/>
+            <w:gridSpan w:val="2"/>
           </w:tcPr>
           <w:p>
             <w:pPr>
@@ -213,7 +396,116 @@
                 <w:i/>
                 <w:lang w:val="da-DK"/>
               </w:rPr>
-              <w:t>Fejl</w:t>
+              <w:t>U2X = 1</w:t>
+            </w:r>
+          </w:p>
+        </w:tc>
+      </w:tr>
+      <w:tr>
+        <w:tc>
+          <w:tcPr>
+            <w:tcW w:w="3116" w:type="dxa"/>
+            <w:vMerge/>
+          </w:tcPr>
+          <w:p>
+            <w:pPr>
+              <w:jc w:val="center"/>
+              <w:rPr>
+                <w:i/>
+                <w:lang w:val="da-DK"/>
+              </w:rPr>
+            </w:pPr>
+          </w:p>
+        </w:tc>
+        <w:tc>
+          <w:tcPr>
+            <w:tcW w:w="1558" w:type="dxa"/>
+          </w:tcPr>
+          <w:p>
+            <w:pPr>
+              <w:jc w:val="center"/>
+              <w:rPr>
+                <w:b/>
+                <w:i/>
+                <w:lang w:val="da-DK"/>
+              </w:rPr>
+            </w:pPr>
+            <w:r>
+              <w:rPr>
+                <w:b/>
+                <w:i/>
+                <w:lang w:val="da-DK"/>
+              </w:rPr>
+              <w:t>UBBR</w:t>
+            </w:r>
+          </w:p>
+        </w:tc>
+        <w:tc>
+          <w:tcPr>
+            <w:tcW w:w="1559" w:type="dxa"/>
+          </w:tcPr>
+          <w:p>
+            <w:pPr>
+              <w:jc w:val="center"/>
+              <w:rPr>
+                <w:b/>
+                <w:i/>
+                <w:lang w:val="da-DK"/>
+              </w:rPr>
+            </w:pPr>
+            <w:r>
+              <w:rPr>
+                <w:b/>
+                <w:i/>
+                <w:lang w:val="da-DK"/>
+              </w:rPr>
+              <w:t>Error</w:t>
+            </w:r>
+          </w:p>
+        </w:tc>
+        <w:tc>
+          <w:tcPr>
+            <w:tcW w:w="1558" w:type="dxa"/>
+          </w:tcPr>
+          <w:p>
+            <w:pPr>
+              <w:jc w:val="center"/>
+              <w:rPr>
+                <w:b/>
+                <w:i/>
+                <w:lang w:val="da-DK"/>
+              </w:rPr>
+            </w:pPr>
+            <w:r>
+              <w:rPr>
+                <w:b/>
+                <w:i/>
+                <w:lang w:val="da-DK"/>
+              </w:rPr>
+              <w:t>UBBR</w:t>
+            </w:r>
+          </w:p>
+        </w:tc>
+        <w:tc>
+          <w:tcPr>
+            <w:tcW w:w="1559" w:type="dxa"/>
+          </w:tcPr>
+          <w:p>
+            <w:pPr>
+              <w:jc w:val="center"/>
+              <w:rPr>
+                <w:b/>
+                <w:i/>
+                <w:lang w:val="da-DK"/>
+              </w:rPr>
+            </w:pPr>
+            <w:r>
+              <w:rPr>
+                <w:b/>
+                <w:i/>
+                <w:lang w:val="da-DK"/>
+              </w:rPr>
+              <w:t>ERROR</w:t>
             </w:r>
           </w:p>
         </w:tc>
@@ -236,13 +528,13 @@
                 <w:i/>
                 <w:lang w:val="da-DK"/>
               </w:rPr>
-              <w:t>1024</w:t>
+              <w:t>9600</w:t>
             </w:r>
           </w:p>
         </w:tc>
         <w:tc>
           <w:tcPr>
-            <w:tcW w:w="3117" w:type="dxa"/>
+            <w:tcW w:w="1558" w:type="dxa"/>
           </w:tcPr>
           <w:p>
             <w:pPr>
@@ -257,13 +549,13 @@
                 <w:i/>
                 <w:lang w:val="da-DK"/>
               </w:rPr>
-              <w:t>10</w:t>
+              <w:t>6</w:t>
             </w:r>
           </w:p>
         </w:tc>
         <w:tc>
           <w:tcPr>
-            <w:tcW w:w="3117" w:type="dxa"/>
+            <w:tcW w:w="1559" w:type="dxa"/>
           </w:tcPr>
           <w:p>
             <w:pPr>
@@ -278,15 +570,13 @@
                 <w:i/>
                 <w:lang w:val="da-DK"/>
               </w:rPr>
-              <w:t>240us</w:t>
+              <w:t>-7.0%</w:t>
             </w:r>
           </w:p>
         </w:tc>
-      </w:tr>
-      <w:tr>
         <w:tc>
           <w:tcPr>
-            <w:tcW w:w="3116" w:type="dxa"/>
+            <w:tcW w:w="1558" w:type="dxa"/>
           </w:tcPr>
           <w:p>
             <w:pPr>
@@ -301,13 +591,13 @@
                 <w:i/>
                 <w:lang w:val="da-DK"/>
               </w:rPr>
-              <w:t>1024</w:t>
+              <w:t>12</w:t>
             </w:r>
           </w:p>
         </w:tc>
         <w:tc>
           <w:tcPr>
-            <w:tcW w:w="3117" w:type="dxa"/>
+            <w:tcW w:w="1559" w:type="dxa"/>
           </w:tcPr>
           <w:p>
             <w:pPr>
@@ -322,375 +612,7 @@
                 <w:i/>
                 <w:lang w:val="da-DK"/>
               </w:rPr>
-              <w:t>9</w:t>
-            </w:r>
-          </w:p>
-        </w:tc>
-        <w:tc>
-          <w:tcPr>
-            <w:tcW w:w="3117" w:type="dxa"/>
-          </w:tcPr>
-          <w:p>
-            <w:pPr>
-              <w:jc w:val="center"/>
-              <w:rPr>
-                <w:i/>
-                <w:lang w:val="da-DK"/>
-              </w:rPr>
-            </w:pPr>
-            <w:r>
-              <w:rPr>
-                <w:i/>
-                <w:lang w:val="da-DK"/>
-              </w:rPr>
-              <w:t>-784</w:t>
-            </w:r>
-            <w:r>
-              <w:rPr>
-                <w:i/>
-                <w:lang w:val="da-DK"/>
-              </w:rPr>
-              <w:t>us</w:t>
-            </w:r>
-          </w:p>
-        </w:tc>
-      </w:tr>
-      <w:tr>
-        <w:tc>
-          <w:tcPr>
-            <w:tcW w:w="3116" w:type="dxa"/>
-            <w:shd w:val="clear" w:color="auto" w:fill="92D050"/>
-          </w:tcPr>
-          <w:p>
-            <w:pPr>
-              <w:jc w:val="center"/>
-              <w:rPr>
-                <w:i/>
-                <w:lang w:val="da-DK"/>
-              </w:rPr>
-            </w:pPr>
-            <w:r>
-              <w:rPr>
-                <w:i/>
-                <w:lang w:val="da-DK"/>
-              </w:rPr>
-              <w:t>256</w:t>
-            </w:r>
-          </w:p>
-        </w:tc>
-        <w:tc>
-          <w:tcPr>
-            <w:tcW w:w="3117" w:type="dxa"/>
-            <w:shd w:val="clear" w:color="auto" w:fill="92D050"/>
-          </w:tcPr>
-          <w:p>
-            <w:pPr>
-              <w:jc w:val="center"/>
-              <w:rPr>
-                <w:i/>
-                <w:lang w:val="da-DK"/>
-              </w:rPr>
-            </w:pPr>
-            <w:r>
-              <w:rPr>
-                <w:i/>
-                <w:lang w:val="da-DK"/>
-              </w:rPr>
-              <w:t>39</w:t>
-            </w:r>
-          </w:p>
-        </w:tc>
-        <w:tc>
-          <w:tcPr>
-            <w:tcW w:w="3117" w:type="dxa"/>
-            <w:shd w:val="clear" w:color="auto" w:fill="92D050"/>
-          </w:tcPr>
-          <w:p>
-            <w:pPr>
-              <w:jc w:val="center"/>
-              <w:rPr>
-                <w:i/>
-                <w:lang w:val="da-DK"/>
-              </w:rPr>
-            </w:pPr>
-            <w:r>
-              <w:rPr>
-                <w:i/>
-                <w:lang w:val="da-DK"/>
-              </w:rPr>
-              <w:t>-16us</w:t>
-            </w:r>
-          </w:p>
-        </w:tc>
-      </w:tr>
-      <w:tr>
-        <w:tc>
-          <w:tcPr>
-            <w:tcW w:w="3116" w:type="dxa"/>
-          </w:tcPr>
-          <w:p>
-            <w:pPr>
-              <w:jc w:val="center"/>
-              <w:rPr>
-                <w:i/>
-                <w:lang w:val="da-DK"/>
-              </w:rPr>
-            </w:pPr>
-            <w:r>
-              <w:rPr>
-                <w:i/>
-                <w:lang w:val="da-DK"/>
-              </w:rPr>
-              <w:t>256</w:t>
-            </w:r>
-          </w:p>
-        </w:tc>
-        <w:tc>
-          <w:tcPr>
-            <w:tcW w:w="3117" w:type="dxa"/>
-          </w:tcPr>
-          <w:p>
-            <w:pPr>
-              <w:jc w:val="center"/>
-              <w:rPr>
-                <w:i/>
-                <w:lang w:val="da-DK"/>
-              </w:rPr>
-            </w:pPr>
-            <w:r>
-              <w:rPr>
-                <w:i/>
-                <w:lang w:val="da-DK"/>
-              </w:rPr>
-              <w:t>40</w:t>
-            </w:r>
-          </w:p>
-        </w:tc>
-        <w:tc>
-          <w:tcPr>
-            <w:tcW w:w="3117" w:type="dxa"/>
-          </w:tcPr>
-          <w:p>
-            <w:pPr>
-              <w:jc w:val="center"/>
-              <w:rPr>
-                <w:i/>
-                <w:lang w:val="da-DK"/>
-              </w:rPr>
-            </w:pPr>
-            <w:r>
-              <w:rPr>
-                <w:i/>
-                <w:lang w:val="da-DK"/>
-              </w:rPr>
-              <w:t>24us</w:t>
-            </w:r>
-          </w:p>
-        </w:tc>
-      </w:tr>
-      <w:tr>
-        <w:tc>
-          <w:tcPr>
-            <w:tcW w:w="3116" w:type="dxa"/>
-            <w:shd w:val="clear" w:color="auto" w:fill="92D050"/>
-          </w:tcPr>
-          <w:p>
-            <w:pPr>
-              <w:jc w:val="center"/>
-              <w:rPr>
-                <w:i/>
-                <w:lang w:val="da-DK"/>
-              </w:rPr>
-            </w:pPr>
-            <w:r>
-              <w:rPr>
-                <w:i/>
-                <w:lang w:val="da-DK"/>
-              </w:rPr>
-              <w:t>64</w:t>
-            </w:r>
-          </w:p>
-        </w:tc>
-        <w:tc>
-          <w:tcPr>
-            <w:tcW w:w="3117" w:type="dxa"/>
-            <w:shd w:val="clear" w:color="auto" w:fill="92D050"/>
-          </w:tcPr>
-          <w:p>
-            <w:pPr>
-              <w:jc w:val="center"/>
-              <w:rPr>
-                <w:i/>
-                <w:lang w:val="da-DK"/>
-              </w:rPr>
-            </w:pPr>
-            <w:r>
-              <w:rPr>
-                <w:i/>
-                <w:lang w:val="da-DK"/>
-              </w:rPr>
-              <w:t>156</w:t>
-            </w:r>
-          </w:p>
-        </w:tc>
-        <w:tc>
-          <w:tcPr>
-            <w:tcW w:w="3117" w:type="dxa"/>
-            <w:shd w:val="clear" w:color="auto" w:fill="92D050"/>
-          </w:tcPr>
-          <w:p>
-            <w:pPr>
-              <w:jc w:val="center"/>
-              <w:rPr>
-                <w:i/>
-                <w:lang w:val="da-DK"/>
-              </w:rPr>
-            </w:pPr>
-            <w:r>
-              <w:rPr>
-                <w:i/>
-                <w:lang w:val="da-DK"/>
-              </w:rPr>
-              <w:t>-16us</w:t>
-            </w:r>
-          </w:p>
-        </w:tc>
-      </w:tr>
-      <w:tr>
-        <w:tc>
-          <w:tcPr>
-            <w:tcW w:w="3116" w:type="dxa"/>
-          </w:tcPr>
-          <w:p>
-            <w:pPr>
-              <w:jc w:val="center"/>
-              <w:rPr>
-                <w:i/>
-                <w:lang w:val="da-DK"/>
-              </w:rPr>
-            </w:pPr>
-            <w:r>
-              <w:rPr>
-                <w:i/>
-                <w:lang w:val="da-DK"/>
-              </w:rPr>
-              <w:t>64</w:t>
-            </w:r>
-          </w:p>
-        </w:tc>
-        <w:tc>
-          <w:tcPr>
-            <w:tcW w:w="3117" w:type="dxa"/>
-          </w:tcPr>
-          <w:p>
-            <w:pPr>
-              <w:jc w:val="center"/>
-              <w:rPr>
-                <w:i/>
-                <w:lang w:val="da-DK"/>
-              </w:rPr>
-            </w:pPr>
-            <w:r>
-              <w:rPr>
-                <w:i/>
-                <w:lang w:val="da-DK"/>
-              </w:rPr>
-              <w:t>157</w:t>
-            </w:r>
-          </w:p>
-        </w:tc>
-        <w:tc>
-          <w:tcPr>
-            <w:tcW w:w="3117" w:type="dxa"/>
-          </w:tcPr>
-          <w:p>
-            <w:pPr>
-              <w:jc w:val="center"/>
-              <w:rPr>
-                <w:i/>
-                <w:lang w:val="da-DK"/>
-              </w:rPr>
-            </w:pPr>
-            <w:r>
-              <w:rPr>
-                <w:i/>
-                <w:lang w:val="da-DK"/>
-              </w:rPr>
-              <w:t>48us</w:t>
-            </w:r>
-          </w:p>
-        </w:tc>
-      </w:tr>
-      <w:tr>
-        <w:tc>
-          <w:tcPr>
-            <w:tcW w:w="3116" w:type="dxa"/>
-            <w:shd w:val="clear" w:color="auto" w:fill="D86B77" w:themeFill="accent2" w:themeFillTint="99"/>
-          </w:tcPr>
-          <w:p>
-            <w:pPr>
-              <w:jc w:val="center"/>
-              <w:rPr>
-                <w:i/>
-                <w:color w:val="000000" w:themeColor="text1"/>
-                <w:lang w:val="da-DK"/>
-              </w:rPr>
-            </w:pPr>
-            <w:r>
-              <w:rPr>
-                <w:i/>
-                <w:color w:val="000000" w:themeColor="text1"/>
-                <w:lang w:val="da-DK"/>
-              </w:rPr>
-              <w:t>8</w:t>
-            </w:r>
-          </w:p>
-        </w:tc>
-        <w:tc>
-          <w:tcPr>
-            <w:tcW w:w="3117" w:type="dxa"/>
-            <w:shd w:val="clear" w:color="auto" w:fill="D86B77" w:themeFill="accent2" w:themeFillTint="99"/>
-          </w:tcPr>
-          <w:p>
-            <w:pPr>
-              <w:jc w:val="center"/>
-              <w:rPr>
-                <w:i/>
-                <w:color w:val="000000" w:themeColor="text1"/>
-                <w:lang w:val="da-DK"/>
-              </w:rPr>
-            </w:pPr>
-            <w:r>
-              <w:rPr>
-                <w:i/>
-                <w:color w:val="000000" w:themeColor="text1"/>
-                <w:lang w:val="da-DK"/>
-              </w:rPr>
-              <w:t>1250</w:t>
-            </w:r>
-          </w:p>
-        </w:tc>
-        <w:tc>
-          <w:tcPr>
-            <w:tcW w:w="3117" w:type="dxa"/>
-            <w:shd w:val="clear" w:color="auto" w:fill="D86B77" w:themeFill="accent2" w:themeFillTint="99"/>
-          </w:tcPr>
-          <w:p>
-            <w:pPr>
-              <w:jc w:val="center"/>
-              <w:rPr>
-                <w:i/>
-                <w:color w:val="000000" w:themeColor="text1"/>
-                <w:lang w:val="da-DK"/>
-              </w:rPr>
-            </w:pPr>
-            <w:r>
-              <w:rPr>
-                <w:i/>
-                <w:color w:val="000000" w:themeColor="text1"/>
-                <w:lang w:val="da-DK"/>
-              </w:rPr>
-              <w:t>0s</w:t>
+              <w:t>0.2%</w:t>
             </w:r>
           </w:p>
         </w:tc>
@@ -713,20 +635,19 @@
         <w:rPr>
           <w:lang w:val="da-DK"/>
         </w:rPr>
-        <w:t>Som det kan ses kommer en prescaler værdi på 256 og 64 begge ned på 16us i fejl. Og jeg har så valgt at bruge de 256. Det kan også ses at hvis man havde haft fat i en som minimum 11-bit timer så ville man kunne ramme spot on på de 10ms.</w:t>
-      </w:r>
-      <w:r>
-        <w:rPr>
-          <w:lang w:val="da-DK"/>
-        </w:rPr>
-        <w:br/>
-        <w:t>Dernæst sørger jeg for at enable ouput compare match interrupt på timer0 i TIMSK registret</w:t>
-      </w:r>
-      <w:r>
-        <w:rPr>
-          <w:lang w:val="da-DK"/>
-        </w:rPr>
-        <w:t xml:space="preserve"> og slår globalt interrupt til.</w:t>
+        <w:t>Ud fra dette kan det ses at hvis man satte UBBR til 6 og lod være med at sætte U2X registret så ville man generere en baud rate på 9600 med en fejl på -7% !</w:t>
+      </w:r>
+      <w:r>
+        <w:rPr>
+          <w:lang w:val="da-DK"/>
+        </w:rPr>
+        <w:t xml:space="preserve"> Hvis man derimod sætter UBBR til 12 og sætter U2X så vil man kun have en fejl på 0.2</w:t>
+      </w:r>
+      <w:r>
+        <w:rPr>
+          <w:lang w:val="da-DK"/>
+        </w:rPr>
+        <w:t>%.</w:t>
       </w:r>
     </w:p>
     <w:p>
@@ -739,61 +660,59 @@
         <w:rPr>
           <w:lang w:val="da-DK"/>
         </w:rPr>
-        <w:t>Jeg har ikke valgt at gøre yderligere brug af subrutiner i min løsning så alt foregår bare i mit loop.</w:t>
+        <w:t xml:space="preserve">Jeg sætter også USART-modulet op til at kører efter de fra opgaven specificerede antal stop bits osv. </w:t>
       </w:r>
       <w:r>
         <w:rPr>
           <w:lang w:val="da-DK"/>
         </w:rPr>
         <w:br/>
-        <w:t xml:space="preserve">Jeg starter med at tjekke om tick er større end nul og hvis den ikke er det så looper programmet bare indtil tick er større end nul. Når den så er det så trækkes der en fra tick og toggling af de forskellige segmenter kan begynde. Jeg beskriver kun </w:t>
-      </w:r>
-      <w:r>
-        <w:rPr>
-          <w:lang w:val="da-DK"/>
-        </w:rPr>
-        <w:t xml:space="preserve">for segment A der blinker ved 5Hz, </w:t>
-      </w:r>
-      <w:r>
-        <w:rPr>
-          <w:lang w:val="da-DK"/>
-        </w:rPr>
-        <w:t>da det er præcis samme kode for dem alle pånær et par immediate værdier der loades ind.</w:t>
+        <w:t>Jeg har valgt at gøre brug af en interrupt baseret løsning så når jeg enabler modulet så slår jeg også lige receive interrupt</w:t>
+      </w:r>
+      <w:r>
+        <w:rPr>
+          <w:lang w:val="da-DK"/>
+        </w:rPr>
+        <w:t xml:space="preserve">et </w:t>
+      </w:r>
+      <w:r>
+        <w:rPr>
+          <w:lang w:val="da-DK"/>
+        </w:rPr>
+        <w:t>til.</w:t>
       </w:r>
     </w:p>
     <w:p>
       <w:pPr>
         <w:rPr>
-          <w:b/>
-          <w:i/>
-          <w:lang w:val="da-DK"/>
-        </w:rPr>
-      </w:pPr>
-      <w:r>
-        <w:rPr>
-          <w:b/>
-          <w:i/>
-          <w:lang w:val="da-DK"/>
-        </w:rPr>
-        <w:br w:type="page"/>
+          <w:lang w:val="da-DK"/>
+        </w:rPr>
+      </w:pPr>
+      <w:r>
+        <w:rPr>
+          <w:lang w:val="da-DK"/>
+        </w:rPr>
+        <w:t>Mit main loop står og gør absolut ingenting andet end at loope. Alt koden foregår i interruptet. Jeg har en enkelt funktion ud over interrupt funktionen, der sørger for at sende en byte afsted over USART.</w:t>
       </w:r>
     </w:p>
     <w:p>
       <w:pPr>
         <w:rPr>
-          <w:b/>
-          <w:i/>
-          <w:lang w:val="da-DK"/>
-        </w:rPr>
-      </w:pPr>
-      <w:r>
-        <w:rPr>
-          <w:b/>
-          <w:i/>
+          <w:lang w:val="da-DK"/>
+        </w:rPr>
+      </w:pPr>
+      <w:r>
+        <w:rPr>
           <w:lang w:val="da-DK"/>
         </w:rPr>
         <w:lastRenderedPageBreak/>
-        <w:t>Tick_5Hz_Handling:</w:t>
+        <w:t xml:space="preserve">Min interrupt </w:t>
+      </w:r>
+      <w:r>
+        <w:rPr>
+          <w:lang w:val="da-DK"/>
+        </w:rPr>
+        <w:t>funktion, USART_Received, gør følgende:</w:t>
       </w:r>
     </w:p>
     <w:p>
@@ -801,7 +720,7 @@
         <w:pStyle w:val="ListParagraph"/>
         <w:numPr>
           <w:ilvl w:val="0"/>
-          <w:numId w:val="16"/>
+          <w:numId w:val="20"/>
         </w:numPr>
         <w:rPr>
           <w:lang w:val="da-DK"/>
@@ -809,9 +728,10 @@
       </w:pPr>
       <w:r>
         <w:rPr>
-          <w:lang w:val="da-DK"/>
-        </w:rPr>
-        <w:t>Først lægges en til tick værdien for de 5Hz</w:t>
+          <w:i/>
+          <w:lang w:val="da-DK"/>
+        </w:rPr>
+        <w:t>Indlæser den modtagede byte</w:t>
       </w:r>
     </w:p>
     <w:p>
@@ -819,7 +739,7 @@
         <w:pStyle w:val="ListParagraph"/>
         <w:numPr>
           <w:ilvl w:val="0"/>
-          <w:numId w:val="16"/>
+          <w:numId w:val="20"/>
         </w:numPr>
         <w:rPr>
           <w:lang w:val="da-DK"/>
@@ -827,9 +747,10 @@
       </w:pPr>
       <w:r>
         <w:rPr>
-          <w:lang w:val="da-DK"/>
-        </w:rPr>
-        <w:t>Så tjekkes der om værdien har nået 10 endnu, da det giver et delay på 2.5Hz for et toggle som ender ud i 5Hz blinkende.</w:t>
+          <w:i/>
+          <w:lang w:val="da-DK"/>
+        </w:rPr>
+        <w:t>Checker om værdien er lavere end ’a’(97)</w:t>
       </w:r>
     </w:p>
     <w:p>
@@ -837,7 +758,7 @@
         <w:pStyle w:val="ListParagraph"/>
         <w:numPr>
           <w:ilvl w:val="0"/>
-          <w:numId w:val="16"/>
+          <w:numId w:val="20"/>
         </w:numPr>
         <w:rPr>
           <w:lang w:val="da-DK"/>
@@ -845,9 +766,10 @@
       </w:pPr>
       <w:r>
         <w:rPr>
-          <w:lang w:val="da-DK"/>
-        </w:rPr>
-        <w:t>Hvis ikke 10 er nået endnu, så gå videre til næste segment ellers så nulstil tælleren.</w:t>
+          <w:i/>
+          <w:lang w:val="da-DK"/>
+        </w:rPr>
+        <w:t>Hvis den var det så hopper den ned og checker om værdien så er lavere end ’A’(65)</w:t>
       </w:r>
     </w:p>
     <w:p>
@@ -855,7 +777,7 @@
         <w:pStyle w:val="ListParagraph"/>
         <w:numPr>
           <w:ilvl w:val="0"/>
-          <w:numId w:val="16"/>
+          <w:numId w:val="20"/>
         </w:numPr>
         <w:rPr>
           <w:lang w:val="da-DK"/>
@@ -863,9 +785,10 @@
       </w:pPr>
       <w:r>
         <w:rPr>
-          <w:lang w:val="da-DK"/>
-        </w:rPr>
-        <w:t>Indlæs den nuværende værdi af portb i R16 og lav en kopi af det i register til R17 og komplementer det register. R16 forbliver komplementeret da segmentet sådan set så allerede er ”togglet”</w:t>
+          <w:i/>
+          <w:lang w:val="da-DK"/>
+        </w:rPr>
+        <w:t>Hvis den også var det så var det vi modtagede ikke et bogstav og så sendes byten blot tilbage igen.</w:t>
       </w:r>
     </w:p>
     <w:p>
@@ -873,7 +796,7 @@
         <w:pStyle w:val="ListParagraph"/>
         <w:numPr>
           <w:ilvl w:val="0"/>
-          <w:numId w:val="16"/>
+          <w:numId w:val="20"/>
         </w:numPr>
         <w:rPr>
           <w:lang w:val="da-DK"/>
@@ -881,9 +804,10 @@
       </w:pPr>
       <w:r>
         <w:rPr>
-          <w:lang w:val="da-DK"/>
-        </w:rPr>
-        <w:t>Mask alt andet ud af R16 end det bit hvor segmentet sidder til</w:t>
+          <w:i/>
+          <w:lang w:val="da-DK"/>
+        </w:rPr>
+        <w:t>Hvis den derimod var større end ’a’(97) så tjekkes der om værdien så er større end ’z’(122)</w:t>
       </w:r>
     </w:p>
     <w:p>
@@ -891,7 +815,7 @@
         <w:pStyle w:val="ListParagraph"/>
         <w:numPr>
           <w:ilvl w:val="0"/>
-          <w:numId w:val="16"/>
+          <w:numId w:val="20"/>
         </w:numPr>
         <w:rPr>
           <w:lang w:val="da-DK"/>
@@ -899,9 +823,10 @@
       </w:pPr>
       <w:r>
         <w:rPr>
-          <w:lang w:val="da-DK"/>
-        </w:rPr>
-        <w:t>Mask segment bittet ud af den kopi vi lavede i R17 og bibehold værdien af de to andre segmenter</w:t>
+          <w:i/>
+          <w:lang w:val="da-DK"/>
+        </w:rPr>
+        <w:t>Hvis den er det så var det ikke et bogstav, hvis den ikke var større end så må vi have med et bogstav a-z at gøre. For at sende et kapitaliseret bogstav tilbage så trækkes 0x20 fra værdien og den sendes tilbage, nu som et kapitaliseret bogstav da ASCII tabellen er lavet sådan så at  ’A’ og ’a’ ligger 32=0x20 pladser fra hinanden.</w:t>
       </w:r>
     </w:p>
     <w:p>
@@ -909,7 +834,7 @@
         <w:pStyle w:val="ListParagraph"/>
         <w:numPr>
           <w:ilvl w:val="0"/>
-          <w:numId w:val="16"/>
+          <w:numId w:val="20"/>
         </w:numPr>
         <w:rPr>
           <w:lang w:val="da-DK"/>
@@ -917,79 +842,51 @@
       </w:pPr>
       <w:r>
         <w:rPr>
-          <w:lang w:val="da-DK"/>
-        </w:rPr>
-        <w:t>OR de to registre sammen så der kommer en maske ud hvor segment a er togglet og de andre er bibeholdt.</w:t>
+          <w:i/>
+          <w:lang w:val="da-DK"/>
+        </w:rPr>
+        <w:t>Noget tilsvarende sker for et stort bogstav, her lægges blot 0x20 til i stedet for.</w:t>
       </w:r>
     </w:p>
     <w:p>
       <w:pPr>
-        <w:pStyle w:val="ListParagraph"/>
-        <w:numPr>
-          <w:ilvl w:val="0"/>
-          <w:numId w:val="16"/>
-        </w:numPr>
-        <w:rPr>
-          <w:lang w:val="da-DK"/>
-        </w:rPr>
-      </w:pPr>
-      <w:r>
-        <w:rPr>
-          <w:lang w:val="da-DK"/>
-        </w:rPr>
-        <w:t>Komplementer så fordi at displayet er active-low og opdater så displayet.</w:t>
-      </w:r>
+        <w:jc w:val="both"/>
+        <w:rPr>
+          <w:i/>
+          <w:lang w:val="da-DK"/>
+        </w:rPr>
+      </w:pPr>
     </w:p>
     <w:p>
       <w:pPr>
-        <w:pStyle w:val="ListParagraph"/>
-        <w:numPr>
-          <w:ilvl w:val="0"/>
-          <w:numId w:val="16"/>
-        </w:numPr>
-        <w:rPr>
-          <w:lang w:val="da-DK"/>
-        </w:rPr>
-      </w:pPr>
-      <w:r>
-        <w:rPr>
-          <w:lang w:val="da-DK"/>
-        </w:rPr>
-        <w:t>Gå videre til opdatering af næste segment</w:t>
-      </w:r>
+        <w:jc w:val="both"/>
+        <w:rPr>
+          <w:lang w:val="da-DK"/>
+        </w:rPr>
+      </w:pPr>
+      <w:r>
+        <w:rPr>
+          <w:lang w:val="da-DK"/>
+        </w:rPr>
+        <w:t>Så for at opsummerer så står microcontrolleren og laver ingenting lige indtil at der bliver aktiveret et interrupt når der modtages en byte i USART receive buffer. Dette interrupt sørger så for at kode den modtagede værdi ud fra det som er blevet stillet i opgaven og sender derefter byten tilbage til afsenderen.</w:t>
+      </w:r>
+      <w:bookmarkStart w:id="0" w:name="_GoBack"/>
+      <w:bookmarkEnd w:id="0"/>
     </w:p>
     <w:p>
       <w:pPr>
-        <w:pStyle w:val="ListParagraph"/>
-        <w:rPr>
-          <w:lang w:val="da-DK"/>
-        </w:rPr>
-      </w:pPr>
-    </w:p>
-    <w:p>
-      <w:pPr>
-        <w:rPr>
-          <w:lang w:val="da-DK"/>
-        </w:rPr>
-      </w:pPr>
-      <w:r>
-        <w:rPr>
-          <w:lang w:val="da-DK"/>
-        </w:rPr>
-        <w:t>Det samme gør sig gældende for opdateringen af de andre segmenter. Og til slut startes loopet forfra.</w:t>
-      </w:r>
-    </w:p>
-    <w:p>
-      <w:pPr>
-        <w:rPr>
-          <w:lang w:val="da-DK"/>
-        </w:rPr>
-      </w:pPr>
-      <w:r>
-        <w:rPr>
-          <w:lang w:val="da-DK"/>
-        </w:rPr>
-        <w:t xml:space="preserve">Jeg hørte også noget om en lille challenge med at få 1Hz og 2Hz til at starte samtidig og derved blinke samtidig på hvert andet tick for 2Hz. Dette har jeg implementeret ved at starte 1Hz timeren på halvdelen af dens overflow værdi. </w:t>
+        <w:jc w:val="both"/>
+        <w:rPr>
+          <w:lang w:val="da-DK"/>
+        </w:rPr>
+      </w:pPr>
+      <w:r>
+        <w:rPr>
+          <w:b/>
+          <w:i/>
+          <w:lang w:val="da-DK"/>
+        </w:rPr>
+        <w:br w:type="page"/>
       </w:r>
     </w:p>
     <w:p>
@@ -1077,7 +974,7 @@
           <w:rPr>
             <w:noProof/>
           </w:rPr>
-          <w:t>2</w:t>
+          <w:t>3</w:t>
         </w:r>
         <w:r>
           <w:rPr>
@@ -1140,10 +1037,7 @@
       <w:ptab w:relativeTo="margin" w:alignment="right" w:leader="none"/>
     </w:r>
     <w:r>
-      <w:t>MIC 23</w:t>
-    </w:r>
-    <w:r>
-      <w:t>/04</w:t>
+      <w:t>MIC 04/05</w:t>
     </w:r>
     <w:r>
       <w:t>-2015</w:t>
@@ -1250,6 +1144,232 @@
     </w:lvl>
   </w:abstractNum>
   <w:abstractNum w:abstractNumId="1">
+    <w:nsid w:val="195C0685"/>
+    <w:multiLevelType w:val="hybridMultilevel"/>
+    <w:tmpl w:val="769E29EA"/>
+    <w:lvl w:ilvl="0" w:tplc="04060001">
+      <w:start w:val="1"/>
+      <w:numFmt w:val="bullet"/>
+      <w:lvlText w:val=""/>
+      <w:lvlJc w:val="left"/>
+      <w:pPr>
+        <w:ind w:left="3600" w:hanging="360"/>
+      </w:pPr>
+      <w:rPr>
+        <w:rFonts w:ascii="Symbol" w:hAnsi="Symbol" w:hint="default"/>
+      </w:rPr>
+    </w:lvl>
+    <w:lvl w:ilvl="1" w:tplc="04060003" w:tentative="1">
+      <w:start w:val="1"/>
+      <w:numFmt w:val="bullet"/>
+      <w:lvlText w:val="o"/>
+      <w:lvlJc w:val="left"/>
+      <w:pPr>
+        <w:ind w:left="4320" w:hanging="360"/>
+      </w:pPr>
+      <w:rPr>
+        <w:rFonts w:ascii="Courier New" w:hAnsi="Courier New" w:cs="Courier New" w:hint="default"/>
+      </w:rPr>
+    </w:lvl>
+    <w:lvl w:ilvl="2" w:tplc="04060005" w:tentative="1">
+      <w:start w:val="1"/>
+      <w:numFmt w:val="bullet"/>
+      <w:lvlText w:val=""/>
+      <w:lvlJc w:val="left"/>
+      <w:pPr>
+        <w:ind w:left="5040" w:hanging="360"/>
+      </w:pPr>
+      <w:rPr>
+        <w:rFonts w:ascii="Wingdings" w:hAnsi="Wingdings" w:hint="default"/>
+      </w:rPr>
+    </w:lvl>
+    <w:lvl w:ilvl="3" w:tplc="04060001" w:tentative="1">
+      <w:start w:val="1"/>
+      <w:numFmt w:val="bullet"/>
+      <w:lvlText w:val=""/>
+      <w:lvlJc w:val="left"/>
+      <w:pPr>
+        <w:ind w:left="5760" w:hanging="360"/>
+      </w:pPr>
+      <w:rPr>
+        <w:rFonts w:ascii="Symbol" w:hAnsi="Symbol" w:hint="default"/>
+      </w:rPr>
+    </w:lvl>
+    <w:lvl w:ilvl="4" w:tplc="04060003" w:tentative="1">
+      <w:start w:val="1"/>
+      <w:numFmt w:val="bullet"/>
+      <w:lvlText w:val="o"/>
+      <w:lvlJc w:val="left"/>
+      <w:pPr>
+        <w:ind w:left="6480" w:hanging="360"/>
+      </w:pPr>
+      <w:rPr>
+        <w:rFonts w:ascii="Courier New" w:hAnsi="Courier New" w:cs="Courier New" w:hint="default"/>
+      </w:rPr>
+    </w:lvl>
+    <w:lvl w:ilvl="5" w:tplc="04060005" w:tentative="1">
+      <w:start w:val="1"/>
+      <w:numFmt w:val="bullet"/>
+      <w:lvlText w:val=""/>
+      <w:lvlJc w:val="left"/>
+      <w:pPr>
+        <w:ind w:left="7200" w:hanging="360"/>
+      </w:pPr>
+      <w:rPr>
+        <w:rFonts w:ascii="Wingdings" w:hAnsi="Wingdings" w:hint="default"/>
+      </w:rPr>
+    </w:lvl>
+    <w:lvl w:ilvl="6" w:tplc="04060001" w:tentative="1">
+      <w:start w:val="1"/>
+      <w:numFmt w:val="bullet"/>
+      <w:lvlText w:val=""/>
+      <w:lvlJc w:val="left"/>
+      <w:pPr>
+        <w:ind w:left="7920" w:hanging="360"/>
+      </w:pPr>
+      <w:rPr>
+        <w:rFonts w:ascii="Symbol" w:hAnsi="Symbol" w:hint="default"/>
+      </w:rPr>
+    </w:lvl>
+    <w:lvl w:ilvl="7" w:tplc="04060003" w:tentative="1">
+      <w:start w:val="1"/>
+      <w:numFmt w:val="bullet"/>
+      <w:lvlText w:val="o"/>
+      <w:lvlJc w:val="left"/>
+      <w:pPr>
+        <w:ind w:left="8640" w:hanging="360"/>
+      </w:pPr>
+      <w:rPr>
+        <w:rFonts w:ascii="Courier New" w:hAnsi="Courier New" w:cs="Courier New" w:hint="default"/>
+      </w:rPr>
+    </w:lvl>
+    <w:lvl w:ilvl="8" w:tplc="04060005" w:tentative="1">
+      <w:start w:val="1"/>
+      <w:numFmt w:val="bullet"/>
+      <w:lvlText w:val=""/>
+      <w:lvlJc w:val="left"/>
+      <w:pPr>
+        <w:ind w:left="9360" w:hanging="360"/>
+      </w:pPr>
+      <w:rPr>
+        <w:rFonts w:ascii="Wingdings" w:hAnsi="Wingdings" w:hint="default"/>
+      </w:rPr>
+    </w:lvl>
+  </w:abstractNum>
+  <w:abstractNum w:abstractNumId="2">
+    <w:nsid w:val="19940871"/>
+    <w:multiLevelType w:val="hybridMultilevel"/>
+    <w:tmpl w:val="01CA094E"/>
+    <w:lvl w:ilvl="0" w:tplc="04060001">
+      <w:start w:val="1"/>
+      <w:numFmt w:val="bullet"/>
+      <w:lvlText w:val=""/>
+      <w:lvlJc w:val="left"/>
+      <w:pPr>
+        <w:ind w:left="720" w:hanging="360"/>
+      </w:pPr>
+      <w:rPr>
+        <w:rFonts w:ascii="Symbol" w:hAnsi="Symbol" w:hint="default"/>
+      </w:rPr>
+    </w:lvl>
+    <w:lvl w:ilvl="1" w:tplc="04060003" w:tentative="1">
+      <w:start w:val="1"/>
+      <w:numFmt w:val="bullet"/>
+      <w:lvlText w:val="o"/>
+      <w:lvlJc w:val="left"/>
+      <w:pPr>
+        <w:ind w:left="1440" w:hanging="360"/>
+      </w:pPr>
+      <w:rPr>
+        <w:rFonts w:ascii="Courier New" w:hAnsi="Courier New" w:cs="Courier New" w:hint="default"/>
+      </w:rPr>
+    </w:lvl>
+    <w:lvl w:ilvl="2" w:tplc="04060005" w:tentative="1">
+      <w:start w:val="1"/>
+      <w:numFmt w:val="bullet"/>
+      <w:lvlText w:val=""/>
+      <w:lvlJc w:val="left"/>
+      <w:pPr>
+        <w:ind w:left="2160" w:hanging="360"/>
+      </w:pPr>
+      <w:rPr>
+        <w:rFonts w:ascii="Wingdings" w:hAnsi="Wingdings" w:hint="default"/>
+      </w:rPr>
+    </w:lvl>
+    <w:lvl w:ilvl="3" w:tplc="04060001" w:tentative="1">
+      <w:start w:val="1"/>
+      <w:numFmt w:val="bullet"/>
+      <w:lvlText w:val=""/>
+      <w:lvlJc w:val="left"/>
+      <w:pPr>
+        <w:ind w:left="2880" w:hanging="360"/>
+      </w:pPr>
+      <w:rPr>
+        <w:rFonts w:ascii="Symbol" w:hAnsi="Symbol" w:hint="default"/>
+      </w:rPr>
+    </w:lvl>
+    <w:lvl w:ilvl="4" w:tplc="04060003" w:tentative="1">
+      <w:start w:val="1"/>
+      <w:numFmt w:val="bullet"/>
+      <w:lvlText w:val="o"/>
+      <w:lvlJc w:val="left"/>
+      <w:pPr>
+        <w:ind w:left="3600" w:hanging="360"/>
+      </w:pPr>
+      <w:rPr>
+        <w:rFonts w:ascii="Courier New" w:hAnsi="Courier New" w:cs="Courier New" w:hint="default"/>
+      </w:rPr>
+    </w:lvl>
+    <w:lvl w:ilvl="5" w:tplc="04060005" w:tentative="1">
+      <w:start w:val="1"/>
+      <w:numFmt w:val="bullet"/>
+      <w:lvlText w:val=""/>
+      <w:lvlJc w:val="left"/>
+      <w:pPr>
+        <w:ind w:left="4320" w:hanging="360"/>
+      </w:pPr>
+      <w:rPr>
+        <w:rFonts w:ascii="Wingdings" w:hAnsi="Wingdings" w:hint="default"/>
+      </w:rPr>
+    </w:lvl>
+    <w:lvl w:ilvl="6" w:tplc="04060001" w:tentative="1">
+      <w:start w:val="1"/>
+      <w:numFmt w:val="bullet"/>
+      <w:lvlText w:val=""/>
+      <w:lvlJc w:val="left"/>
+      <w:pPr>
+        <w:ind w:left="5040" w:hanging="360"/>
+      </w:pPr>
+      <w:rPr>
+        <w:rFonts w:ascii="Symbol" w:hAnsi="Symbol" w:hint="default"/>
+      </w:rPr>
+    </w:lvl>
+    <w:lvl w:ilvl="7" w:tplc="04060003" w:tentative="1">
+      <w:start w:val="1"/>
+      <w:numFmt w:val="bullet"/>
+      <w:lvlText w:val="o"/>
+      <w:lvlJc w:val="left"/>
+      <w:pPr>
+        <w:ind w:left="5760" w:hanging="360"/>
+      </w:pPr>
+      <w:rPr>
+        <w:rFonts w:ascii="Courier New" w:hAnsi="Courier New" w:cs="Courier New" w:hint="default"/>
+      </w:rPr>
+    </w:lvl>
+    <w:lvl w:ilvl="8" w:tplc="04060005" w:tentative="1">
+      <w:start w:val="1"/>
+      <w:numFmt w:val="bullet"/>
+      <w:lvlText w:val=""/>
+      <w:lvlJc w:val="left"/>
+      <w:pPr>
+        <w:ind w:left="6480" w:hanging="360"/>
+      </w:pPr>
+      <w:rPr>
+        <w:rFonts w:ascii="Wingdings" w:hAnsi="Wingdings" w:hint="default"/>
+      </w:rPr>
+    </w:lvl>
+  </w:abstractNum>
+  <w:abstractNum w:abstractNumId="3">
     <w:nsid w:val="4FEC4C90"/>
     <w:multiLevelType w:val="hybridMultilevel"/>
     <w:tmpl w:val="0A629092"/>
@@ -1362,7 +1482,120 @@
       </w:rPr>
     </w:lvl>
   </w:abstractNum>
-  <w:abstractNum w:abstractNumId="2">
+  <w:abstractNum w:abstractNumId="4">
+    <w:nsid w:val="5B4956E6"/>
+    <w:multiLevelType w:val="hybridMultilevel"/>
+    <w:tmpl w:val="E49823D0"/>
+    <w:lvl w:ilvl="0" w:tplc="04060001">
+      <w:start w:val="1"/>
+      <w:numFmt w:val="bullet"/>
+      <w:lvlText w:val=""/>
+      <w:lvlJc w:val="left"/>
+      <w:pPr>
+        <w:ind w:left="720" w:hanging="360"/>
+      </w:pPr>
+      <w:rPr>
+        <w:rFonts w:ascii="Symbol" w:hAnsi="Symbol" w:hint="default"/>
+      </w:rPr>
+    </w:lvl>
+    <w:lvl w:ilvl="1" w:tplc="04060003" w:tentative="1">
+      <w:start w:val="1"/>
+      <w:numFmt w:val="bullet"/>
+      <w:lvlText w:val="o"/>
+      <w:lvlJc w:val="left"/>
+      <w:pPr>
+        <w:ind w:left="1440" w:hanging="360"/>
+      </w:pPr>
+      <w:rPr>
+        <w:rFonts w:ascii="Courier New" w:hAnsi="Courier New" w:cs="Courier New" w:hint="default"/>
+      </w:rPr>
+    </w:lvl>
+    <w:lvl w:ilvl="2" w:tplc="04060005" w:tentative="1">
+      <w:start w:val="1"/>
+      <w:numFmt w:val="bullet"/>
+      <w:lvlText w:val=""/>
+      <w:lvlJc w:val="left"/>
+      <w:pPr>
+        <w:ind w:left="2160" w:hanging="360"/>
+      </w:pPr>
+      <w:rPr>
+        <w:rFonts w:ascii="Wingdings" w:hAnsi="Wingdings" w:hint="default"/>
+      </w:rPr>
+    </w:lvl>
+    <w:lvl w:ilvl="3" w:tplc="04060001" w:tentative="1">
+      <w:start w:val="1"/>
+      <w:numFmt w:val="bullet"/>
+      <w:lvlText w:val=""/>
+      <w:lvlJc w:val="left"/>
+      <w:pPr>
+        <w:ind w:left="2880" w:hanging="360"/>
+      </w:pPr>
+      <w:rPr>
+        <w:rFonts w:ascii="Symbol" w:hAnsi="Symbol" w:hint="default"/>
+      </w:rPr>
+    </w:lvl>
+    <w:lvl w:ilvl="4" w:tplc="04060003" w:tentative="1">
+      <w:start w:val="1"/>
+      <w:numFmt w:val="bullet"/>
+      <w:lvlText w:val="o"/>
+      <w:lvlJc w:val="left"/>
+      <w:pPr>
+        <w:ind w:left="3600" w:hanging="360"/>
+      </w:pPr>
+      <w:rPr>
+        <w:rFonts w:ascii="Courier New" w:hAnsi="Courier New" w:cs="Courier New" w:hint="default"/>
+      </w:rPr>
+    </w:lvl>
+    <w:lvl w:ilvl="5" w:tplc="04060005" w:tentative="1">
+      <w:start w:val="1"/>
+      <w:numFmt w:val="bullet"/>
+      <w:lvlText w:val=""/>
+      <w:lvlJc w:val="left"/>
+      <w:pPr>
+        <w:ind w:left="4320" w:hanging="360"/>
+      </w:pPr>
+      <w:rPr>
+        <w:rFonts w:ascii="Wingdings" w:hAnsi="Wingdings" w:hint="default"/>
+      </w:rPr>
+    </w:lvl>
+    <w:lvl w:ilvl="6" w:tplc="04060001" w:tentative="1">
+      <w:start w:val="1"/>
+      <w:numFmt w:val="bullet"/>
+      <w:lvlText w:val=""/>
+      <w:lvlJc w:val="left"/>
+      <w:pPr>
+        <w:ind w:left="5040" w:hanging="360"/>
+      </w:pPr>
+      <w:rPr>
+        <w:rFonts w:ascii="Symbol" w:hAnsi="Symbol" w:hint="default"/>
+      </w:rPr>
+    </w:lvl>
+    <w:lvl w:ilvl="7" w:tplc="04060003" w:tentative="1">
+      <w:start w:val="1"/>
+      <w:numFmt w:val="bullet"/>
+      <w:lvlText w:val="o"/>
+      <w:lvlJc w:val="left"/>
+      <w:pPr>
+        <w:ind w:left="5760" w:hanging="360"/>
+      </w:pPr>
+      <w:rPr>
+        <w:rFonts w:ascii="Courier New" w:hAnsi="Courier New" w:cs="Courier New" w:hint="default"/>
+      </w:rPr>
+    </w:lvl>
+    <w:lvl w:ilvl="8" w:tplc="04060005" w:tentative="1">
+      <w:start w:val="1"/>
+      <w:numFmt w:val="bullet"/>
+      <w:lvlText w:val=""/>
+      <w:lvlJc w:val="left"/>
+      <w:pPr>
+        <w:ind w:left="6480" w:hanging="360"/>
+      </w:pPr>
+      <w:rPr>
+        <w:rFonts w:ascii="Wingdings" w:hAnsi="Wingdings" w:hint="default"/>
+      </w:rPr>
+    </w:lvl>
+  </w:abstractNum>
+  <w:abstractNum w:abstractNumId="5">
     <w:nsid w:val="5B836A35"/>
     <w:multiLevelType w:val="hybridMultilevel"/>
     <w:tmpl w:val="7DF46A04"/>
@@ -1475,7 +1708,7 @@
       </w:rPr>
     </w:lvl>
   </w:abstractNum>
-  <w:abstractNum w:abstractNumId="3">
+  <w:abstractNum w:abstractNumId="6">
     <w:nsid w:val="64746F7C"/>
     <w:multiLevelType w:val="hybridMultilevel"/>
     <w:tmpl w:val="D952B486"/>
@@ -1588,7 +1821,120 @@
       </w:rPr>
     </w:lvl>
   </w:abstractNum>
-  <w:abstractNum w:abstractNumId="4">
+  <w:abstractNum w:abstractNumId="7">
+    <w:nsid w:val="6F77029D"/>
+    <w:multiLevelType w:val="hybridMultilevel"/>
+    <w:tmpl w:val="0014735E"/>
+    <w:lvl w:ilvl="0" w:tplc="04060001">
+      <w:start w:val="1"/>
+      <w:numFmt w:val="bullet"/>
+      <w:lvlText w:val=""/>
+      <w:lvlJc w:val="left"/>
+      <w:pPr>
+        <w:ind w:left="720" w:hanging="360"/>
+      </w:pPr>
+      <w:rPr>
+        <w:rFonts w:ascii="Symbol" w:hAnsi="Symbol" w:hint="default"/>
+      </w:rPr>
+    </w:lvl>
+    <w:lvl w:ilvl="1" w:tplc="04060003" w:tentative="1">
+      <w:start w:val="1"/>
+      <w:numFmt w:val="bullet"/>
+      <w:lvlText w:val="o"/>
+      <w:lvlJc w:val="left"/>
+      <w:pPr>
+        <w:ind w:left="1440" w:hanging="360"/>
+      </w:pPr>
+      <w:rPr>
+        <w:rFonts w:ascii="Courier New" w:hAnsi="Courier New" w:cs="Courier New" w:hint="default"/>
+      </w:rPr>
+    </w:lvl>
+    <w:lvl w:ilvl="2" w:tplc="04060005" w:tentative="1">
+      <w:start w:val="1"/>
+      <w:numFmt w:val="bullet"/>
+      <w:lvlText w:val=""/>
+      <w:lvlJc w:val="left"/>
+      <w:pPr>
+        <w:ind w:left="2160" w:hanging="360"/>
+      </w:pPr>
+      <w:rPr>
+        <w:rFonts w:ascii="Wingdings" w:hAnsi="Wingdings" w:hint="default"/>
+      </w:rPr>
+    </w:lvl>
+    <w:lvl w:ilvl="3" w:tplc="04060001" w:tentative="1">
+      <w:start w:val="1"/>
+      <w:numFmt w:val="bullet"/>
+      <w:lvlText w:val=""/>
+      <w:lvlJc w:val="left"/>
+      <w:pPr>
+        <w:ind w:left="2880" w:hanging="360"/>
+      </w:pPr>
+      <w:rPr>
+        <w:rFonts w:ascii="Symbol" w:hAnsi="Symbol" w:hint="default"/>
+      </w:rPr>
+    </w:lvl>
+    <w:lvl w:ilvl="4" w:tplc="04060003" w:tentative="1">
+      <w:start w:val="1"/>
+      <w:numFmt w:val="bullet"/>
+      <w:lvlText w:val="o"/>
+      <w:lvlJc w:val="left"/>
+      <w:pPr>
+        <w:ind w:left="3600" w:hanging="360"/>
+      </w:pPr>
+      <w:rPr>
+        <w:rFonts w:ascii="Courier New" w:hAnsi="Courier New" w:cs="Courier New" w:hint="default"/>
+      </w:rPr>
+    </w:lvl>
+    <w:lvl w:ilvl="5" w:tplc="04060005" w:tentative="1">
+      <w:start w:val="1"/>
+      <w:numFmt w:val="bullet"/>
+      <w:lvlText w:val=""/>
+      <w:lvlJc w:val="left"/>
+      <w:pPr>
+        <w:ind w:left="4320" w:hanging="360"/>
+      </w:pPr>
+      <w:rPr>
+        <w:rFonts w:ascii="Wingdings" w:hAnsi="Wingdings" w:hint="default"/>
+      </w:rPr>
+    </w:lvl>
+    <w:lvl w:ilvl="6" w:tplc="04060001" w:tentative="1">
+      <w:start w:val="1"/>
+      <w:numFmt w:val="bullet"/>
+      <w:lvlText w:val=""/>
+      <w:lvlJc w:val="left"/>
+      <w:pPr>
+        <w:ind w:left="5040" w:hanging="360"/>
+      </w:pPr>
+      <w:rPr>
+        <w:rFonts w:ascii="Symbol" w:hAnsi="Symbol" w:hint="default"/>
+      </w:rPr>
+    </w:lvl>
+    <w:lvl w:ilvl="7" w:tplc="04060003" w:tentative="1">
+      <w:start w:val="1"/>
+      <w:numFmt w:val="bullet"/>
+      <w:lvlText w:val="o"/>
+      <w:lvlJc w:val="left"/>
+      <w:pPr>
+        <w:ind w:left="5760" w:hanging="360"/>
+      </w:pPr>
+      <w:rPr>
+        <w:rFonts w:ascii="Courier New" w:hAnsi="Courier New" w:cs="Courier New" w:hint="default"/>
+      </w:rPr>
+    </w:lvl>
+    <w:lvl w:ilvl="8" w:tplc="04060005" w:tentative="1">
+      <w:start w:val="1"/>
+      <w:numFmt w:val="bullet"/>
+      <w:lvlText w:val=""/>
+      <w:lvlJc w:val="left"/>
+      <w:pPr>
+        <w:ind w:left="6480" w:hanging="360"/>
+      </w:pPr>
+      <w:rPr>
+        <w:rFonts w:ascii="Wingdings" w:hAnsi="Wingdings" w:hint="default"/>
+      </w:rPr>
+    </w:lvl>
+  </w:abstractNum>
+  <w:abstractNum w:abstractNumId="8">
     <w:nsid w:val="770F3937"/>
     <w:multiLevelType w:val="hybridMultilevel"/>
     <w:tmpl w:val="72547B74"/>
@@ -1765,16 +2111,28 @@
     <w:abstractNumId w:val="0"/>
   </w:num>
   <w:num w:numId="13">
+    <w:abstractNumId w:val="5"/>
+  </w:num>
+  <w:num w:numId="14">
+    <w:abstractNumId w:val="6"/>
+  </w:num>
+  <w:num w:numId="15">
+    <w:abstractNumId w:val="8"/>
+  </w:num>
+  <w:num w:numId="16">
+    <w:abstractNumId w:val="3"/>
+  </w:num>
+  <w:num w:numId="17">
+    <w:abstractNumId w:val="4"/>
+  </w:num>
+  <w:num w:numId="18">
     <w:abstractNumId w:val="2"/>
   </w:num>
-  <w:num w:numId="14">
-    <w:abstractNumId w:val="3"/>
+  <w:num w:numId="19">
+    <w:abstractNumId w:val="1"/>
   </w:num>
-  <w:num w:numId="15">
-    <w:abstractNumId w:val="4"/>
-  </w:num>
-  <w:num w:numId="16">
-    <w:abstractNumId w:val="1"/>
+  <w:num w:numId="20">
+    <w:abstractNumId w:val="7"/>
   </w:num>
 </w:numbering>
 </file>

</xml_diff>